<commit_message>
Agregado el Doc de Resumen de Reunion
Agregada la cuarta instancia del documento de resumen de reuinion. Y cambiado un error que tenia el documento del resumen de la tercera reunion.
</commit_message>
<xml_diff>
--- a/Gestion del Proyecto/Reuniones/3 ra Reunion/Resumen de Reunión 3.docx
+++ b/Gestion del Proyecto/Reuniones/3 ra Reunion/Resumen de Reunión 3.docx
@@ -604,6 +604,7 @@
                   <w:szCs w:val="36"/>
                 </w:rPr>
               </w:pPr>
+              <w:proofErr w:type="spellStart"/>
               <w:r>
                 <w:rPr>
                   <w:rFonts w:eastAsiaTheme="majorEastAsia" w:cstheme="minorHAnsi"/>
@@ -613,6 +614,7 @@
                 </w:rPr>
                 <w:t>Checkpoiny</w:t>
               </w:r>
+              <w:proofErr w:type="spellEnd"/>
             </w:p>
           </w:sdtContent>
         </w:sdt>
@@ -1003,7 +1005,7 @@
             </w:rPr>
             <w:fldChar w:fldCharType="separate"/>
           </w:r>
-          <w:hyperlink w:anchor="_Toc493697434" w:history="1">
+          <w:hyperlink w:anchor="_Toc495081627" w:history="1">
             <w:r>
               <w:rPr>
                 <w:rStyle w:val="Hipervnculo"/>
@@ -1030,7 +1032,7 @@
                 <w:noProof/>
                 <w:webHidden/>
               </w:rPr>
-              <w:instrText xml:space="preserve"> PAGEREF _Toc493697434 \h </w:instrText>
+              <w:instrText xml:space="preserve"> PAGEREF _Toc495081627 \h </w:instrText>
             </w:r>
             <w:r>
               <w:rPr>
@@ -1074,7 +1076,7 @@
               <w:lang w:val="es-AR" w:eastAsia="es-AR"/>
             </w:rPr>
           </w:pPr>
-          <w:hyperlink w:anchor="_Toc493697435" w:history="1">
+          <w:hyperlink w:anchor="_Toc495081628" w:history="1">
             <w:r>
               <w:rPr>
                 <w:rStyle w:val="Hipervnculo"/>
@@ -1103,7 +1105,7 @@
                 <w:noProof/>
                 <w:webHidden/>
               </w:rPr>
-              <w:instrText xml:space="preserve"> PAGEREF _Toc493697435 \h </w:instrText>
+              <w:instrText xml:space="preserve"> PAGEREF _Toc495081628 \h </w:instrText>
             </w:r>
             <w:r>
               <w:rPr>
@@ -1147,7 +1149,7 @@
               <w:lang w:val="es-AR" w:eastAsia="es-AR"/>
             </w:rPr>
           </w:pPr>
-          <w:hyperlink w:anchor="_Toc493697436" w:history="1">
+          <w:hyperlink w:anchor="_Toc495081629" w:history="1">
             <w:r>
               <w:rPr>
                 <w:rStyle w:val="Hipervnculo"/>
@@ -1176,7 +1178,7 @@
                 <w:noProof/>
                 <w:webHidden/>
               </w:rPr>
-              <w:instrText xml:space="preserve"> PAGEREF _Toc493697436 \h </w:instrText>
+              <w:instrText xml:space="preserve"> PAGEREF _Toc495081629 \h </w:instrText>
             </w:r>
             <w:r>
               <w:rPr>
@@ -1220,7 +1222,7 @@
               <w:lang w:val="es-AR" w:eastAsia="es-AR"/>
             </w:rPr>
           </w:pPr>
-          <w:hyperlink w:anchor="_Toc493697437" w:history="1">
+          <w:hyperlink w:anchor="_Toc495081630" w:history="1">
             <w:r>
               <w:rPr>
                 <w:rStyle w:val="Hipervnculo"/>
@@ -1249,7 +1251,7 @@
                 <w:noProof/>
                 <w:webHidden/>
               </w:rPr>
-              <w:instrText xml:space="preserve"> PAGEREF _Toc493697437 \h </w:instrText>
+              <w:instrText xml:space="preserve"> PAGEREF _Toc495081630 \h </w:instrText>
             </w:r>
             <w:r>
               <w:rPr>
@@ -1293,7 +1295,7 @@
               <w:lang w:val="es-AR" w:eastAsia="es-AR"/>
             </w:rPr>
           </w:pPr>
-          <w:hyperlink w:anchor="_Toc493697438" w:history="1">
+          <w:hyperlink w:anchor="_Toc495081631" w:history="1">
             <w:r>
               <w:rPr>
                 <w:rStyle w:val="Hipervnculo"/>
@@ -1322,7 +1324,7 @@
                 <w:noProof/>
                 <w:webHidden/>
               </w:rPr>
-              <w:instrText xml:space="preserve"> PAGEREF _Toc493697438 \h </w:instrText>
+              <w:instrText xml:space="preserve"> PAGEREF _Toc495081631 \h </w:instrText>
             </w:r>
             <w:r>
               <w:rPr>
@@ -1366,7 +1368,7 @@
               <w:lang w:val="es-AR" w:eastAsia="es-AR"/>
             </w:rPr>
           </w:pPr>
-          <w:hyperlink w:anchor="_Toc493697439" w:history="1">
+          <w:hyperlink w:anchor="_Toc495081632" w:history="1">
             <w:r>
               <w:rPr>
                 <w:rStyle w:val="Hipervnculo"/>
@@ -1395,7 +1397,7 @@
                 <w:noProof/>
                 <w:webHidden/>
               </w:rPr>
-              <w:instrText xml:space="preserve"> PAGEREF _Toc493697439 \h </w:instrText>
+              <w:instrText xml:space="preserve"> PAGEREF _Toc495081632 \h </w:instrText>
             </w:r>
             <w:r>
               <w:rPr>
@@ -1439,7 +1441,7 @@
               <w:lang w:val="es-AR" w:eastAsia="es-AR"/>
             </w:rPr>
           </w:pPr>
-          <w:hyperlink w:anchor="_Toc493697440" w:history="1">
+          <w:hyperlink w:anchor="_Toc495081633" w:history="1">
             <w:r>
               <w:rPr>
                 <w:rStyle w:val="Hipervnculo"/>
@@ -1468,7 +1470,7 @@
                 <w:noProof/>
                 <w:webHidden/>
               </w:rPr>
-              <w:instrText xml:space="preserve"> PAGEREF _Toc493697440 \h </w:instrText>
+              <w:instrText xml:space="preserve"> PAGEREF _Toc495081633 \h </w:instrText>
             </w:r>
             <w:r>
               <w:rPr>
@@ -1512,7 +1514,7 @@
               <w:lang w:val="es-AR" w:eastAsia="es-AR"/>
             </w:rPr>
           </w:pPr>
-          <w:hyperlink w:anchor="_Toc493697441" w:history="1">
+          <w:hyperlink w:anchor="_Toc495081634" w:history="1">
             <w:r>
               <w:rPr>
                 <w:rStyle w:val="Hipervnculo"/>
@@ -1541,7 +1543,7 @@
                 <w:noProof/>
                 <w:webHidden/>
               </w:rPr>
-              <w:instrText xml:space="preserve"> PAGEREF _Toc493697441 \h </w:instrText>
+              <w:instrText xml:space="preserve"> PAGEREF _Toc495081634 \h </w:instrText>
             </w:r>
             <w:r>
               <w:rPr>
@@ -1585,7 +1587,7 @@
               <w:lang w:val="es-AR" w:eastAsia="es-AR"/>
             </w:rPr>
           </w:pPr>
-          <w:hyperlink w:anchor="_Toc493697442" w:history="1">
+          <w:hyperlink w:anchor="_Toc495081635" w:history="1">
             <w:r>
               <w:rPr>
                 <w:rStyle w:val="Hipervnculo"/>
@@ -1614,7 +1616,7 @@
                 <w:noProof/>
                 <w:webHidden/>
               </w:rPr>
-              <w:instrText xml:space="preserve"> PAGEREF _Toc493697442 \h </w:instrText>
+              <w:instrText xml:space="preserve"> PAGEREF _Toc495081635 \h </w:instrText>
             </w:r>
             <w:r>
               <w:rPr>
@@ -1658,7 +1660,7 @@
               <w:lang w:val="es-AR" w:eastAsia="es-AR"/>
             </w:rPr>
           </w:pPr>
-          <w:hyperlink w:anchor="_Toc493697443" w:history="1">
+          <w:hyperlink w:anchor="_Toc495081636" w:history="1">
             <w:r>
               <w:rPr>
                 <w:rStyle w:val="Hipervnculo"/>
@@ -1687,7 +1689,7 @@
                 <w:noProof/>
                 <w:webHidden/>
               </w:rPr>
-              <w:instrText xml:space="preserve"> PAGEREF _Toc493697443 \h </w:instrText>
+              <w:instrText xml:space="preserve"> PAGEREF _Toc495081636 \h </w:instrText>
             </w:r>
             <w:r>
               <w:rPr>
@@ -1731,7 +1733,7 @@
               <w:lang w:val="es-AR" w:eastAsia="es-AR"/>
             </w:rPr>
           </w:pPr>
-          <w:hyperlink w:anchor="_Toc493697444" w:history="1">
+          <w:hyperlink w:anchor="_Toc495081637" w:history="1">
             <w:r>
               <w:rPr>
                 <w:rStyle w:val="Hipervnculo"/>
@@ -1760,7 +1762,7 @@
                 <w:noProof/>
                 <w:webHidden/>
               </w:rPr>
-              <w:instrText xml:space="preserve"> PAGEREF _Toc493697444 \h </w:instrText>
+              <w:instrText xml:space="preserve"> PAGEREF _Toc495081637 \h </w:instrText>
             </w:r>
             <w:r>
               <w:rPr>
@@ -1804,7 +1806,7 @@
               <w:lang w:val="es-AR" w:eastAsia="es-AR"/>
             </w:rPr>
           </w:pPr>
-          <w:hyperlink w:anchor="_Toc493697445" w:history="1">
+          <w:hyperlink w:anchor="_Toc495081638" w:history="1">
             <w:r>
               <w:rPr>
                 <w:rStyle w:val="Hipervnculo"/>
@@ -1833,7 +1835,7 @@
                 <w:noProof/>
                 <w:webHidden/>
               </w:rPr>
-              <w:instrText xml:space="preserve"> PAGEREF _Toc493697445 \h </w:instrText>
+              <w:instrText xml:space="preserve"> PAGEREF _Toc495081638 \h </w:instrText>
             </w:r>
             <w:r>
               <w:rPr>
@@ -1877,7 +1879,7 @@
               <w:lang w:val="es-AR" w:eastAsia="es-AR"/>
             </w:rPr>
           </w:pPr>
-          <w:hyperlink w:anchor="_Toc493697446" w:history="1">
+          <w:hyperlink w:anchor="_Toc495081639" w:history="1">
             <w:r>
               <w:rPr>
                 <w:rStyle w:val="Hipervnculo"/>
@@ -1906,7 +1908,7 @@
                 <w:noProof/>
                 <w:webHidden/>
               </w:rPr>
-              <w:instrText xml:space="preserve"> PAGEREF _Toc493697446 \h </w:instrText>
+              <w:instrText xml:space="preserve"> PAGEREF _Toc495081639 \h </w:instrText>
             </w:r>
             <w:r>
               <w:rPr>
@@ -1950,7 +1952,7 @@
               <w:lang w:val="es-AR" w:eastAsia="es-AR"/>
             </w:rPr>
           </w:pPr>
-          <w:hyperlink w:anchor="_Toc493697447" w:history="1">
+          <w:hyperlink w:anchor="_Toc495081640" w:history="1">
             <w:r>
               <w:rPr>
                 <w:rStyle w:val="Hipervnculo"/>
@@ -1979,7 +1981,7 @@
                 <w:noProof/>
                 <w:webHidden/>
               </w:rPr>
-              <w:instrText xml:space="preserve"> PAGEREF _Toc493697447 \h </w:instrText>
+              <w:instrText xml:space="preserve"> PAGEREF _Toc495081640 \h </w:instrText>
             </w:r>
             <w:r>
               <w:rPr>
@@ -2000,298 +2002,6 @@
                 <w:webHidden/>
               </w:rPr>
               <w:t>5</w:t>
-            </w:r>
-            <w:r>
-              <w:rPr>
-                <w:noProof/>
-                <w:webHidden/>
-              </w:rPr>
-              <w:fldChar w:fldCharType="end"/>
-            </w:r>
-          </w:hyperlink>
-        </w:p>
-        <w:p>
-          <w:pPr>
-            <w:pStyle w:val="TDC2"/>
-            <w:rPr>
-              <w:rFonts w:eastAsiaTheme="minorEastAsia"/>
-              <w:i w:val="0"/>
-              <w:iCs w:val="0"/>
-              <w:noProof/>
-              <w:sz w:val="22"/>
-              <w:szCs w:val="22"/>
-              <w:lang w:val="es-AR" w:eastAsia="es-AR"/>
-            </w:rPr>
-          </w:pPr>
-          <w:hyperlink w:anchor="_Toc493697448" w:history="1">
-            <w:r>
-              <w:rPr>
-                <w:rStyle w:val="Hipervnculo"/>
-                <w:rFonts w:ascii="Calibri" w:eastAsia="Times New Roman" w:hAnsi="Calibri" w:cs="Calibri"/>
-                <w:noProof/>
-                <w:lang w:eastAsia="es-ES"/>
-              </w:rPr>
-              <w:t>Compromisos Asumidos</w:t>
-            </w:r>
-            <w:r>
-              <w:rPr>
-                <w:noProof/>
-                <w:webHidden/>
-              </w:rPr>
-              <w:tab/>
-            </w:r>
-            <w:r>
-              <w:rPr>
-                <w:noProof/>
-                <w:webHidden/>
-              </w:rPr>
-              <w:fldChar w:fldCharType="begin"/>
-            </w:r>
-            <w:r>
-              <w:rPr>
-                <w:noProof/>
-                <w:webHidden/>
-              </w:rPr>
-              <w:instrText xml:space="preserve"> PAGEREF _Toc493697448 \h </w:instrText>
-            </w:r>
-            <w:r>
-              <w:rPr>
-                <w:noProof/>
-                <w:webHidden/>
-              </w:rPr>
-            </w:r>
-            <w:r>
-              <w:rPr>
-                <w:noProof/>
-                <w:webHidden/>
-              </w:rPr>
-              <w:fldChar w:fldCharType="separate"/>
-            </w:r>
-            <w:r>
-              <w:rPr>
-                <w:noProof/>
-                <w:webHidden/>
-              </w:rPr>
-              <w:t>7</w:t>
-            </w:r>
-            <w:r>
-              <w:rPr>
-                <w:noProof/>
-                <w:webHidden/>
-              </w:rPr>
-              <w:fldChar w:fldCharType="end"/>
-            </w:r>
-          </w:hyperlink>
-        </w:p>
-        <w:p>
-          <w:pPr>
-            <w:pStyle w:val="TDC2"/>
-            <w:rPr>
-              <w:rFonts w:eastAsiaTheme="minorEastAsia"/>
-              <w:i w:val="0"/>
-              <w:iCs w:val="0"/>
-              <w:noProof/>
-              <w:sz w:val="22"/>
-              <w:szCs w:val="22"/>
-              <w:lang w:val="es-AR" w:eastAsia="es-AR"/>
-            </w:rPr>
-          </w:pPr>
-          <w:hyperlink w:anchor="_Toc493697449" w:history="1">
-            <w:r>
-              <w:rPr>
-                <w:rStyle w:val="Hipervnculo"/>
-                <w:rFonts w:eastAsia="Times New Roman" w:cstheme="minorHAnsi"/>
-                <w:noProof/>
-                <w:lang w:eastAsia="es-ES"/>
-              </w:rPr>
-              <w:t>Temas Adicionales</w:t>
-            </w:r>
-            <w:r>
-              <w:rPr>
-                <w:noProof/>
-                <w:webHidden/>
-              </w:rPr>
-              <w:tab/>
-            </w:r>
-            <w:r>
-              <w:rPr>
-                <w:noProof/>
-                <w:webHidden/>
-              </w:rPr>
-              <w:fldChar w:fldCharType="begin"/>
-            </w:r>
-            <w:r>
-              <w:rPr>
-                <w:noProof/>
-                <w:webHidden/>
-              </w:rPr>
-              <w:instrText xml:space="preserve"> PAGEREF _Toc493697449 \h </w:instrText>
-            </w:r>
-            <w:r>
-              <w:rPr>
-                <w:noProof/>
-                <w:webHidden/>
-              </w:rPr>
-            </w:r>
-            <w:r>
-              <w:rPr>
-                <w:noProof/>
-                <w:webHidden/>
-              </w:rPr>
-              <w:fldChar w:fldCharType="separate"/>
-            </w:r>
-            <w:r>
-              <w:rPr>
-                <w:noProof/>
-                <w:webHidden/>
-              </w:rPr>
-              <w:t>7</w:t>
-            </w:r>
-            <w:r>
-              <w:rPr>
-                <w:noProof/>
-                <w:webHidden/>
-              </w:rPr>
-              <w:fldChar w:fldCharType="end"/>
-            </w:r>
-          </w:hyperlink>
-        </w:p>
-        <w:p>
-          <w:pPr>
-            <w:pStyle w:val="TDC2"/>
-            <w:rPr>
-              <w:rFonts w:eastAsiaTheme="minorEastAsia"/>
-              <w:i w:val="0"/>
-              <w:iCs w:val="0"/>
-              <w:noProof/>
-              <w:sz w:val="22"/>
-              <w:szCs w:val="22"/>
-              <w:lang w:val="es-AR" w:eastAsia="es-AR"/>
-            </w:rPr>
-          </w:pPr>
-          <w:hyperlink w:anchor="_Toc493697450" w:history="1">
-            <w:r>
-              <w:rPr>
-                <w:rStyle w:val="Hipervnculo"/>
-                <w:rFonts w:eastAsia="Times New Roman" w:cstheme="minorHAnsi"/>
-                <w:noProof/>
-                <w:lang w:eastAsia="es-ES"/>
-              </w:rPr>
-              <w:t>Observaciones:</w:t>
-            </w:r>
-            <w:r>
-              <w:rPr>
-                <w:noProof/>
-                <w:webHidden/>
-              </w:rPr>
-              <w:tab/>
-            </w:r>
-            <w:r>
-              <w:rPr>
-                <w:noProof/>
-                <w:webHidden/>
-              </w:rPr>
-              <w:fldChar w:fldCharType="begin"/>
-            </w:r>
-            <w:r>
-              <w:rPr>
-                <w:noProof/>
-                <w:webHidden/>
-              </w:rPr>
-              <w:instrText xml:space="preserve"> PAGEREF _Toc493697450 \h </w:instrText>
-            </w:r>
-            <w:r>
-              <w:rPr>
-                <w:noProof/>
-                <w:webHidden/>
-              </w:rPr>
-            </w:r>
-            <w:r>
-              <w:rPr>
-                <w:noProof/>
-                <w:webHidden/>
-              </w:rPr>
-              <w:fldChar w:fldCharType="separate"/>
-            </w:r>
-            <w:r>
-              <w:rPr>
-                <w:noProof/>
-                <w:webHidden/>
-              </w:rPr>
-              <w:t>7</w:t>
-            </w:r>
-            <w:r>
-              <w:rPr>
-                <w:noProof/>
-                <w:webHidden/>
-              </w:rPr>
-              <w:fldChar w:fldCharType="end"/>
-            </w:r>
-          </w:hyperlink>
-        </w:p>
-        <w:p>
-          <w:pPr>
-            <w:pStyle w:val="TDC2"/>
-            <w:rPr>
-              <w:rFonts w:eastAsiaTheme="minorEastAsia"/>
-              <w:i w:val="0"/>
-              <w:iCs w:val="0"/>
-              <w:noProof/>
-              <w:sz w:val="22"/>
-              <w:szCs w:val="22"/>
-              <w:lang w:val="es-AR" w:eastAsia="es-AR"/>
-            </w:rPr>
-          </w:pPr>
-          <w:hyperlink w:anchor="_Toc493697451" w:history="1">
-            <w:r>
-              <w:rPr>
-                <w:rStyle w:val="Hipervnculo"/>
-                <w:rFonts w:eastAsia="Times New Roman" w:cstheme="minorHAnsi"/>
-                <w:noProof/>
-                <w:lang w:eastAsia="es-ES"/>
-              </w:rPr>
-              <w:t>Anexos:</w:t>
-            </w:r>
-            <w:r>
-              <w:rPr>
-                <w:noProof/>
-                <w:webHidden/>
-              </w:rPr>
-              <w:tab/>
-            </w:r>
-            <w:r>
-              <w:rPr>
-                <w:noProof/>
-                <w:webHidden/>
-              </w:rPr>
-              <w:fldChar w:fldCharType="begin"/>
-            </w:r>
-            <w:r>
-              <w:rPr>
-                <w:noProof/>
-                <w:webHidden/>
-              </w:rPr>
-              <w:instrText xml:space="preserve"> PAGEREF _Toc493697451 \h </w:instrText>
-            </w:r>
-            <w:r>
-              <w:rPr>
-                <w:noProof/>
-                <w:webHidden/>
-              </w:rPr>
-            </w:r>
-            <w:r>
-              <w:rPr>
-                <w:noProof/>
-                <w:webHidden/>
-              </w:rPr>
-              <w:fldChar w:fldCharType="separate"/>
-            </w:r>
-            <w:r>
-              <w:rPr>
-                <w:noProof/>
-                <w:webHidden/>
-              </w:rPr>
-              <w:t>7</w:t>
             </w:r>
             <w:r>
               <w:rPr>
@@ -2363,7 +2073,7 @@
       <w:pPr>
         <w:pStyle w:val="PSI-Ttulo1"/>
       </w:pPr>
-      <w:bookmarkStart w:id="1" w:name="_Toc493697434"/>
+      <w:bookmarkStart w:id="1" w:name="_Toc495081627"/>
       <w:r>
         <w:t>Convocatoria</w:t>
       </w:r>
@@ -2380,7 +2090,7 @@
       </w:pPr>
       <w:bookmarkStart w:id="2" w:name="_Toc231031562"/>
       <w:bookmarkStart w:id="3" w:name="_Toc235002063"/>
-      <w:bookmarkStart w:id="4" w:name="_Toc493697435"/>
+      <w:bookmarkStart w:id="4" w:name="_Toc495081628"/>
       <w:r>
         <w:rPr>
           <w:rFonts w:asciiTheme="minorHAnsi" w:eastAsia="Times New Roman" w:hAnsiTheme="minorHAnsi" w:cstheme="minorHAnsi"/>
@@ -2406,7 +2116,15 @@
       <w:bookmarkStart w:id="5" w:name="_Toc231031563"/>
       <w:bookmarkStart w:id="6" w:name="_Toc235002064"/>
       <w:r>
-        <w:t>Gustavo Guanuco,</w:t>
+        <w:t xml:space="preserve">Gustavo </w:t>
+      </w:r>
+      <w:proofErr w:type="spellStart"/>
+      <w:r>
+        <w:t>Guanuco</w:t>
+      </w:r>
+      <w:proofErr w:type="spellEnd"/>
+      <w:r>
+        <w:t>,</w:t>
       </w:r>
     </w:p>
     <w:p>
@@ -2449,7 +2167,7 @@
           <w:lang w:eastAsia="es-ES"/>
         </w:rPr>
       </w:pPr>
-      <w:bookmarkStart w:id="7" w:name="_Toc493697436"/>
+      <w:bookmarkStart w:id="7" w:name="_Toc495081629"/>
       <w:r>
         <w:rPr>
           <w:rFonts w:asciiTheme="minorHAnsi" w:eastAsia="Times New Roman" w:hAnsiTheme="minorHAnsi" w:cstheme="minorHAnsi"/>
@@ -2492,7 +2210,7 @@
       </w:pPr>
       <w:bookmarkStart w:id="8" w:name="_Toc231031564"/>
       <w:bookmarkStart w:id="9" w:name="_Toc235002065"/>
-      <w:bookmarkStart w:id="10" w:name="_Toc493697437"/>
+      <w:bookmarkStart w:id="10" w:name="_Toc495081630"/>
       <w:r>
         <w:rPr>
           <w:rFonts w:asciiTheme="minorHAnsi" w:eastAsia="Times New Roman" w:hAnsiTheme="minorHAnsi" w:cstheme="minorHAnsi"/>
@@ -2526,7 +2244,7 @@
           <w:lang w:eastAsia="es-ES"/>
         </w:rPr>
       </w:pPr>
-      <w:bookmarkStart w:id="11" w:name="_Toc493697438"/>
+      <w:bookmarkStart w:id="11" w:name="_Toc495081631"/>
       <w:r>
         <w:rPr>
           <w:rFonts w:eastAsia="Times New Roman"/>
@@ -2547,7 +2265,7 @@
       </w:pPr>
       <w:bookmarkStart w:id="12" w:name="_Toc231031566"/>
       <w:bookmarkStart w:id="13" w:name="_Toc235002067"/>
-      <w:bookmarkStart w:id="14" w:name="_Toc493697439"/>
+      <w:bookmarkStart w:id="14" w:name="_Toc495081632"/>
       <w:r>
         <w:rPr>
           <w:rFonts w:asciiTheme="minorHAnsi" w:eastAsia="Times New Roman" w:hAnsiTheme="minorHAnsi" w:cstheme="minorHAnsi"/>
@@ -2590,7 +2308,7 @@
           <w:lang w:eastAsia="es-ES"/>
         </w:rPr>
       </w:pPr>
-      <w:bookmarkStart w:id="17" w:name="_Toc493697440"/>
+      <w:bookmarkStart w:id="17" w:name="_Toc495081633"/>
       <w:r>
         <w:rPr>
           <w:rFonts w:asciiTheme="minorHAnsi" w:eastAsia="Times New Roman" w:hAnsiTheme="minorHAnsi" w:cstheme="minorHAnsi"/>
@@ -2633,7 +2351,7 @@
           <w:lang w:eastAsia="es-ES"/>
         </w:rPr>
       </w:pPr>
-      <w:bookmarkStart w:id="20" w:name="_Toc493697441"/>
+      <w:bookmarkStart w:id="20" w:name="_Toc495081634"/>
       <w:r>
         <w:rPr>
           <w:rFonts w:asciiTheme="minorHAnsi" w:eastAsia="Times New Roman" w:hAnsiTheme="minorHAnsi" w:cstheme="minorHAnsi"/>
@@ -2676,7 +2394,7 @@
           <w:lang w:eastAsia="es-ES"/>
         </w:rPr>
       </w:pPr>
-      <w:bookmarkStart w:id="23" w:name="_Toc493697442"/>
+      <w:bookmarkStart w:id="23" w:name="_Toc495081635"/>
       <w:r>
         <w:rPr>
           <w:rFonts w:asciiTheme="minorHAnsi" w:eastAsia="Times New Roman" w:hAnsiTheme="minorHAnsi" w:cstheme="minorHAnsi"/>
@@ -2797,7 +2515,15 @@
         </w:rPr>
       </w:pPr>
       <w:r>
-        <w:t>Conjunción de resultados de la investigación sobre implementación de componentes mediante JQuery.</w:t>
+        <w:t xml:space="preserve">Conjunción de resultados de la investigación sobre implementación de componentes mediante </w:t>
+      </w:r>
+      <w:proofErr w:type="spellStart"/>
+      <w:r>
+        <w:t>JQuery</w:t>
+      </w:r>
+      <w:proofErr w:type="spellEnd"/>
+      <w:r>
+        <w:t>.</w:t>
       </w:r>
     </w:p>
     <w:p>
@@ -2855,7 +2581,7 @@
           <w:lang w:eastAsia="es-ES"/>
         </w:rPr>
       </w:pPr>
-      <w:bookmarkStart w:id="24" w:name="_Toc493697443"/>
+      <w:bookmarkStart w:id="24" w:name="_Toc495081636"/>
       <w:r>
         <w:rPr>
           <w:rFonts w:eastAsia="Times New Roman"/>
@@ -2876,7 +2602,7 @@
       </w:pPr>
       <w:bookmarkStart w:id="25" w:name="_Toc231031571"/>
       <w:bookmarkStart w:id="26" w:name="_Toc235002072"/>
-      <w:bookmarkStart w:id="27" w:name="_Toc493697444"/>
+      <w:bookmarkStart w:id="27" w:name="_Toc495081637"/>
       <w:r>
         <w:rPr>
           <w:rFonts w:asciiTheme="minorHAnsi" w:eastAsia="Times New Roman" w:hAnsiTheme="minorHAnsi" w:cstheme="minorHAnsi"/>
@@ -3296,7 +3022,7 @@
       </w:pPr>
       <w:bookmarkStart w:id="28" w:name="_Toc231031572"/>
       <w:bookmarkStart w:id="29" w:name="_Toc235002073"/>
-      <w:bookmarkStart w:id="30" w:name="_Toc493697445"/>
+      <w:bookmarkStart w:id="30" w:name="_Toc495081638"/>
       <w:r>
         <w:rPr>
           <w:rFonts w:asciiTheme="minorHAnsi" w:eastAsia="Times New Roman" w:hAnsiTheme="minorHAnsi" w:cstheme="minorHAnsi"/>
@@ -3330,7 +3056,15 @@
       <w:bookmarkStart w:id="31" w:name="_Toc231031573"/>
       <w:bookmarkStart w:id="32" w:name="_Toc235002074"/>
       <w:r>
-        <w:t>Gustavo Guanuco,</w:t>
+        <w:t xml:space="preserve">Gustavo </w:t>
+      </w:r>
+      <w:proofErr w:type="spellStart"/>
+      <w:r>
+        <w:t>Guanuco</w:t>
+      </w:r>
+      <w:proofErr w:type="spellEnd"/>
+      <w:r>
+        <w:t>,</w:t>
       </w:r>
     </w:p>
     <w:p>
@@ -3373,7 +3107,7 @@
           <w:lang w:eastAsia="es-ES"/>
         </w:rPr>
       </w:pPr>
-      <w:bookmarkStart w:id="33" w:name="_Toc493697446"/>
+      <w:bookmarkStart w:id="33" w:name="_Toc495081639"/>
       <w:r>
         <w:rPr>
           <w:rFonts w:asciiTheme="minorHAnsi" w:eastAsia="Times New Roman" w:hAnsiTheme="minorHAnsi" w:cstheme="minorHAnsi"/>
@@ -3490,8 +3224,16 @@
               <w:rPr>
                 <w:i/>
               </w:rPr>
-              <w:t>Gustavo Guanuco</w:t>
-            </w:r>
+              <w:t xml:space="preserve">Gustavo </w:t>
+            </w:r>
+            <w:proofErr w:type="spellStart"/>
+            <w:r>
+              <w:rPr>
+                <w:i/>
+              </w:rPr>
+              <w:t>Guanuco</w:t>
+            </w:r>
+            <w:proofErr w:type="spellEnd"/>
           </w:p>
         </w:tc>
       </w:tr>
@@ -3661,7 +3403,7 @@
       </w:pPr>
       <w:bookmarkStart w:id="34" w:name="_Toc231031574"/>
       <w:bookmarkStart w:id="35" w:name="_Toc235002075"/>
-      <w:bookmarkStart w:id="36" w:name="_Toc493697447"/>
+      <w:bookmarkStart w:id="36" w:name="_Toc495081640"/>
       <w:r>
         <w:rPr>
           <w:rFonts w:asciiTheme="minorHAnsi" w:eastAsia="Times New Roman" w:hAnsiTheme="minorHAnsi" w:cstheme="minorHAnsi"/>
@@ -3771,7 +3513,23 @@
           <w:rFonts w:ascii="Calibri" w:eastAsia="Calibri" w:hAnsi="Calibri" w:cs="Times New Roman"/>
           <w:lang w:eastAsia="es-ES"/>
         </w:rPr>
-        <w:t>Se presentó los resultados de la investigación del componente JQuery como medio de facilitación del proceso de codificación para el proyecto.</w:t>
+        <w:t xml:space="preserve">Se presentó los resultados de la investigación del componente </w:t>
+      </w:r>
+      <w:proofErr w:type="spellStart"/>
+      <w:r>
+        <w:rPr>
+          <w:rFonts w:ascii="Calibri" w:eastAsia="Calibri" w:hAnsi="Calibri" w:cs="Times New Roman"/>
+          <w:lang w:eastAsia="es-ES"/>
+        </w:rPr>
+        <w:t>JQuery</w:t>
+      </w:r>
+      <w:proofErr w:type="spellEnd"/>
+      <w:r>
+        <w:rPr>
+          <w:rFonts w:ascii="Calibri" w:eastAsia="Calibri" w:hAnsi="Calibri" w:cs="Times New Roman"/>
+          <w:lang w:eastAsia="es-ES"/>
+        </w:rPr>
+        <w:t xml:space="preserve"> como medio de facilitación del proceso de codificación para el proyecto.</w:t>
       </w:r>
     </w:p>
     <w:p>
@@ -3853,431 +3611,6 @@
           <w:lang w:eastAsia="es-ES"/>
         </w:rPr>
         <w:t>Se definió usar la estimación mediante Puntos de Caso de Uso. De igual medida el grupo contemplo realizar la estimación por Puntos de Función para comparar ambos resultados, con la justificación de que el grupo de desarrollo no posee mucha experiencia en estos procedimientos.</w:t>
-      </w:r>
-    </w:p>
-    <w:p>
-      <w:pPr>
-        <w:rPr>
-          <w:rFonts w:ascii="Cambria" w:eastAsia="Times New Roman" w:hAnsi="Cambria" w:cs="Times New Roman"/>
-          <w:color w:val="4F81BD"/>
-          <w:lang w:eastAsia="es-ES"/>
-        </w:rPr>
-      </w:pPr>
-      <w:bookmarkStart w:id="37" w:name="_Toc231031575"/>
-      <w:bookmarkStart w:id="38" w:name="_Toc235002076"/>
-      <w:r>
-        <w:rPr>
-          <w:rFonts w:ascii="Cambria" w:eastAsia="Times New Roman" w:hAnsi="Cambria" w:cs="Times New Roman"/>
-          <w:color w:val="4F81BD"/>
-          <w:lang w:eastAsia="es-ES"/>
-        </w:rPr>
-        <w:br w:type="page"/>
-      </w:r>
-    </w:p>
-    <w:p>
-      <w:pPr>
-        <w:pStyle w:val="PSI-Ttulo2"/>
-        <w:rPr>
-          <w:rFonts w:ascii="Calibri" w:eastAsia="Times New Roman" w:hAnsi="Calibri" w:cs="Calibri"/>
-          <w:color w:val="92D050"/>
-          <w:lang w:eastAsia="es-ES"/>
-        </w:rPr>
-      </w:pPr>
-      <w:bookmarkStart w:id="39" w:name="_Toc493697448"/>
-      <w:r>
-        <w:rPr>
-          <w:rFonts w:ascii="Calibri" w:eastAsia="Times New Roman" w:hAnsi="Calibri" w:cs="Calibri"/>
-          <w:color w:val="92D050"/>
-          <w:lang w:eastAsia="es-ES"/>
-        </w:rPr>
-        <w:lastRenderedPageBreak/>
-        <w:t>Compromisos Asumidos</w:t>
-      </w:r>
-      <w:bookmarkEnd w:id="37"/>
-      <w:bookmarkEnd w:id="38"/>
-      <w:bookmarkEnd w:id="39"/>
-    </w:p>
-    <w:tbl>
-      <w:tblPr>
-        <w:tblStyle w:val="GridTable2Accent3"/>
-        <w:tblW w:w="9479" w:type="dxa"/>
-        <w:tblLayout w:type="fixed"/>
-        <w:tblLook w:val="0420" w:firstRow="1" w:lastRow="0" w:firstColumn="0" w:lastColumn="0" w:noHBand="0" w:noVBand="1"/>
-      </w:tblPr>
-      <w:tblGrid>
-        <w:gridCol w:w="5560"/>
-        <w:gridCol w:w="1503"/>
-        <w:gridCol w:w="2416"/>
-      </w:tblGrid>
-      <w:tr>
-        <w:trPr>
-          <w:cnfStyle w:val="100000000000" w:firstRow="1" w:lastRow="0" w:firstColumn="0" w:lastColumn="0" w:oddVBand="0" w:evenVBand="0" w:oddHBand="0" w:evenHBand="0" w:firstRowFirstColumn="0" w:firstRowLastColumn="0" w:lastRowFirstColumn="0" w:lastRowLastColumn="0"/>
-        </w:trPr>
-        <w:tc>
-          <w:tcPr>
-            <w:tcW w:w="5560" w:type="dxa"/>
-          </w:tcPr>
-          <w:p>
-            <w:pPr>
-              <w:pStyle w:val="PSI-Normal"/>
-              <w:jc w:val="center"/>
-              <w:rPr>
-                <w:sz w:val="24"/>
-                <w:szCs w:val="24"/>
-              </w:rPr>
-            </w:pPr>
-            <w:r>
-              <w:rPr>
-                <w:sz w:val="24"/>
-                <w:szCs w:val="24"/>
-              </w:rPr>
-              <w:t>Compromisos</w:t>
-            </w:r>
-          </w:p>
-        </w:tc>
-        <w:tc>
-          <w:tcPr>
-            <w:tcW w:w="1503" w:type="dxa"/>
-          </w:tcPr>
-          <w:p>
-            <w:pPr>
-              <w:pStyle w:val="PSI-Normal"/>
-              <w:jc w:val="center"/>
-              <w:rPr>
-                <w:sz w:val="24"/>
-                <w:szCs w:val="24"/>
-              </w:rPr>
-            </w:pPr>
-            <w:r>
-              <w:rPr>
-                <w:sz w:val="24"/>
-                <w:szCs w:val="24"/>
-              </w:rPr>
-              <w:t>Fecha Tope</w:t>
-            </w:r>
-          </w:p>
-        </w:tc>
-        <w:tc>
-          <w:tcPr>
-            <w:tcW w:w="2416" w:type="dxa"/>
-          </w:tcPr>
-          <w:p>
-            <w:pPr>
-              <w:pStyle w:val="PSI-Normal"/>
-              <w:jc w:val="center"/>
-              <w:rPr>
-                <w:sz w:val="24"/>
-                <w:szCs w:val="24"/>
-              </w:rPr>
-            </w:pPr>
-            <w:r>
-              <w:rPr>
-                <w:sz w:val="24"/>
-                <w:szCs w:val="24"/>
-              </w:rPr>
-              <w:t>Responsable</w:t>
-            </w:r>
-          </w:p>
-        </w:tc>
-      </w:tr>
-      <w:tr>
-        <w:trPr>
-          <w:cnfStyle w:val="000000100000" w:firstRow="0" w:lastRow="0" w:firstColumn="0" w:lastColumn="0" w:oddVBand="0" w:evenVBand="0" w:oddHBand="1" w:evenHBand="0" w:firstRowFirstColumn="0" w:firstRowLastColumn="0" w:lastRowFirstColumn="0" w:lastRowLastColumn="0"/>
-        </w:trPr>
-        <w:tc>
-          <w:tcPr>
-            <w:tcW w:w="5560" w:type="dxa"/>
-          </w:tcPr>
-          <w:p>
-            <w:pPr>
-              <w:pStyle w:val="PSI-ComentarioenTabla"/>
-              <w:rPr>
-                <w:rFonts w:ascii="Calibri" w:eastAsia="Calibri" w:hAnsi="Calibri" w:cs="Times New Roman"/>
-                <w:color w:val="auto"/>
-              </w:rPr>
-            </w:pPr>
-            <w:r>
-              <w:rPr>
-                <w:rFonts w:ascii="Calibri" w:eastAsia="Calibri" w:hAnsi="Calibri" w:cs="Times New Roman"/>
-                <w:iCs/>
-                <w:color w:val="auto"/>
-                <w:lang w:val="es-ES"/>
-              </w:rPr>
-              <w:t>[</w:t>
-            </w:r>
-            <w:r>
-              <w:rPr>
-                <w:rFonts w:ascii="Calibri" w:eastAsia="Calibri" w:hAnsi="Calibri" w:cs="Times New Roman"/>
-                <w:color w:val="auto"/>
-              </w:rPr>
-              <w:t>Compromiso 1 …</w:t>
-            </w:r>
-            <w:r>
-              <w:rPr>
-                <w:rFonts w:ascii="Calibri" w:eastAsia="Calibri" w:hAnsi="Calibri" w:cs="Times New Roman"/>
-                <w:iCs/>
-                <w:color w:val="auto"/>
-                <w:lang w:val="es-ES"/>
-              </w:rPr>
-              <w:t>]</w:t>
-            </w:r>
-          </w:p>
-        </w:tc>
-        <w:tc>
-          <w:tcPr>
-            <w:tcW w:w="1503" w:type="dxa"/>
-          </w:tcPr>
-          <w:p>
-            <w:pPr>
-              <w:pStyle w:val="PSI-ComentarioenTabla"/>
-              <w:rPr>
-                <w:rFonts w:ascii="Calibri" w:eastAsia="Calibri" w:hAnsi="Calibri" w:cs="Times New Roman"/>
-                <w:color w:val="auto"/>
-              </w:rPr>
-            </w:pPr>
-            <w:r>
-              <w:rPr>
-                <w:rFonts w:ascii="Calibri" w:eastAsia="Calibri" w:hAnsi="Calibri" w:cs="Times New Roman"/>
-                <w:color w:val="auto"/>
-              </w:rPr>
-              <w:t>[Fecha tope ]</w:t>
-            </w:r>
-          </w:p>
-          <w:p>
-            <w:pPr>
-              <w:pStyle w:val="PSI-ComentarioenTabla"/>
-              <w:rPr>
-                <w:rFonts w:ascii="Calibri" w:eastAsia="Calibri" w:hAnsi="Calibri" w:cs="Times New Roman"/>
-                <w:color w:val="auto"/>
-              </w:rPr>
-            </w:pPr>
-          </w:p>
-        </w:tc>
-        <w:tc>
-          <w:tcPr>
-            <w:tcW w:w="2416" w:type="dxa"/>
-          </w:tcPr>
-          <w:p>
-            <w:pPr>
-              <w:pStyle w:val="PSI-ComentarioenTabla"/>
-              <w:rPr>
-                <w:rFonts w:ascii="Calibri" w:eastAsia="Calibri" w:hAnsi="Calibri" w:cs="Times New Roman"/>
-                <w:color w:val="auto"/>
-              </w:rPr>
-            </w:pPr>
-            <w:r>
-              <w:rPr>
-                <w:rFonts w:ascii="Calibri" w:eastAsia="Calibri" w:hAnsi="Calibri" w:cs="Times New Roman"/>
-                <w:color w:val="auto"/>
-              </w:rPr>
-              <w:t>[Nombre de la persona responsable del compromiso]</w:t>
-            </w:r>
-          </w:p>
-          <w:p>
-            <w:pPr>
-              <w:pStyle w:val="PSI-ComentarioenTabla"/>
-              <w:rPr>
-                <w:rFonts w:ascii="Calibri" w:eastAsia="Calibri" w:hAnsi="Calibri" w:cs="Times New Roman"/>
-                <w:color w:val="auto"/>
-              </w:rPr>
-            </w:pPr>
-          </w:p>
-        </w:tc>
-      </w:tr>
-      <w:tr>
-        <w:tc>
-          <w:tcPr>
-            <w:tcW w:w="5560" w:type="dxa"/>
-          </w:tcPr>
-          <w:p>
-            <w:pPr>
-              <w:pStyle w:val="PSI-ComentarioenTabla"/>
-              <w:rPr>
-                <w:rFonts w:ascii="Calibri" w:eastAsia="Calibri" w:hAnsi="Calibri" w:cs="Times New Roman"/>
-              </w:rPr>
-            </w:pPr>
-          </w:p>
-        </w:tc>
-        <w:tc>
-          <w:tcPr>
-            <w:tcW w:w="1503" w:type="dxa"/>
-          </w:tcPr>
-          <w:p>
-            <w:pPr>
-              <w:numPr>
-                <w:ilvl w:val="12"/>
-                <w:numId w:val="0"/>
-              </w:numPr>
-              <w:rPr>
-                <w:rFonts w:ascii="Calibri" w:eastAsia="Calibri" w:hAnsi="Calibri" w:cs="Times New Roman"/>
-              </w:rPr>
-            </w:pPr>
-          </w:p>
-        </w:tc>
-        <w:tc>
-          <w:tcPr>
-            <w:tcW w:w="2416" w:type="dxa"/>
-          </w:tcPr>
-          <w:p>
-            <w:pPr>
-              <w:numPr>
-                <w:ilvl w:val="12"/>
-                <w:numId w:val="0"/>
-              </w:numPr>
-              <w:jc w:val="center"/>
-              <w:rPr>
-                <w:rFonts w:ascii="Calibri" w:eastAsia="Calibri" w:hAnsi="Calibri" w:cs="Times New Roman"/>
-              </w:rPr>
-            </w:pPr>
-          </w:p>
-        </w:tc>
-      </w:tr>
-    </w:tbl>
-    <w:p>
-      <w:pPr>
-        <w:rPr>
-          <w:rFonts w:ascii="Calibri" w:eastAsia="Calibri" w:hAnsi="Calibri" w:cs="Times New Roman"/>
-          <w:lang w:eastAsia="es-ES"/>
-        </w:rPr>
-      </w:pPr>
-    </w:p>
-    <w:p>
-      <w:pPr>
-        <w:pStyle w:val="PSI-Ttulo2"/>
-        <w:rPr>
-          <w:rFonts w:asciiTheme="minorHAnsi" w:eastAsia="Times New Roman" w:hAnsiTheme="minorHAnsi" w:cstheme="minorHAnsi"/>
-          <w:color w:val="92D050"/>
-          <w:lang w:eastAsia="es-ES"/>
-        </w:rPr>
-      </w:pPr>
-      <w:bookmarkStart w:id="40" w:name="_Toc231031576"/>
-      <w:bookmarkStart w:id="41" w:name="_Toc235002077"/>
-      <w:bookmarkStart w:id="42" w:name="_Toc493697449"/>
-      <w:r>
-        <w:rPr>
-          <w:rFonts w:asciiTheme="minorHAnsi" w:eastAsia="Times New Roman" w:hAnsiTheme="minorHAnsi" w:cstheme="minorHAnsi"/>
-          <w:color w:val="92D050"/>
-          <w:lang w:eastAsia="es-ES"/>
-        </w:rPr>
-        <w:t>Temas Adicionales</w:t>
-      </w:r>
-      <w:bookmarkEnd w:id="40"/>
-      <w:bookmarkEnd w:id="41"/>
-      <w:bookmarkEnd w:id="42"/>
-    </w:p>
-    <w:p>
-      <w:pPr>
-        <w:pStyle w:val="PSI-Comentario"/>
-        <w:rPr>
-          <w:rFonts w:eastAsia="Calibri" w:cstheme="minorHAnsi"/>
-          <w:color w:val="auto"/>
-        </w:rPr>
-      </w:pPr>
-      <w:r>
-        <w:rPr>
-          <w:rFonts w:eastAsia="Calibri" w:cstheme="minorHAnsi"/>
-          <w:color w:val="auto"/>
-        </w:rPr>
-        <w:t>[Descripción de los temas adicionales y que no estén descriptos en el temario propuesto y que se hayan desarrollado en esta reunión]</w:t>
-      </w:r>
-    </w:p>
-    <w:p>
-      <w:pPr>
-        <w:pStyle w:val="PSI-Comentario"/>
-        <w:rPr>
-          <w:rFonts w:eastAsia="Calibri" w:cstheme="minorHAnsi"/>
-          <w:color w:val="auto"/>
-        </w:rPr>
-      </w:pPr>
-    </w:p>
-    <w:p>
-      <w:pPr>
-        <w:pStyle w:val="PSI-Ttulo2"/>
-        <w:rPr>
-          <w:rFonts w:asciiTheme="minorHAnsi" w:eastAsia="Times New Roman" w:hAnsiTheme="minorHAnsi" w:cstheme="minorHAnsi"/>
-          <w:color w:val="92D050"/>
-          <w:lang w:eastAsia="es-ES"/>
-        </w:rPr>
-      </w:pPr>
-      <w:bookmarkStart w:id="43" w:name="_Toc231031577"/>
-      <w:bookmarkStart w:id="44" w:name="_Toc235002078"/>
-      <w:bookmarkStart w:id="45" w:name="_Toc493697450"/>
-      <w:r>
-        <w:rPr>
-          <w:rFonts w:asciiTheme="minorHAnsi" w:eastAsia="Times New Roman" w:hAnsiTheme="minorHAnsi" w:cstheme="minorHAnsi"/>
-          <w:color w:val="92D050"/>
-          <w:lang w:eastAsia="es-ES"/>
-        </w:rPr>
-        <w:t>Observaciones:</w:t>
-      </w:r>
-      <w:bookmarkEnd w:id="43"/>
-      <w:bookmarkEnd w:id="44"/>
-      <w:bookmarkEnd w:id="45"/>
-    </w:p>
-    <w:p>
-      <w:pPr>
-        <w:pStyle w:val="PSI-Comentario"/>
-        <w:rPr>
-          <w:rFonts w:eastAsia="Calibri" w:cstheme="minorHAnsi"/>
-          <w:color w:val="auto"/>
-        </w:rPr>
-      </w:pPr>
-      <w:r>
-        <w:rPr>
-          <w:rFonts w:eastAsia="Calibri" w:cstheme="minorHAnsi"/>
-          <w:color w:val="auto"/>
-        </w:rPr>
-        <w:t>[Observaciones que no estén contempladas en ninguno de los anteriores ítems]</w:t>
-      </w:r>
-    </w:p>
-    <w:p>
-      <w:pPr>
-        <w:pStyle w:val="PSI-Ttulo2"/>
-        <w:rPr>
-          <w:rFonts w:asciiTheme="minorHAnsi" w:eastAsia="Times New Roman" w:hAnsiTheme="minorHAnsi" w:cstheme="minorHAnsi"/>
-          <w:color w:val="auto"/>
-          <w:lang w:eastAsia="es-ES"/>
-        </w:rPr>
-      </w:pPr>
-      <w:bookmarkStart w:id="46" w:name="_Toc231031578"/>
-      <w:bookmarkStart w:id="47" w:name="_Toc235002079"/>
-    </w:p>
-    <w:p>
-      <w:pPr>
-        <w:pStyle w:val="PSI-Ttulo2"/>
-        <w:rPr>
-          <w:rFonts w:asciiTheme="minorHAnsi" w:eastAsia="Times New Roman" w:hAnsiTheme="minorHAnsi" w:cstheme="minorHAnsi"/>
-          <w:color w:val="92D050"/>
-          <w:lang w:eastAsia="es-ES"/>
-        </w:rPr>
-      </w:pPr>
-      <w:bookmarkStart w:id="48" w:name="_Toc493697451"/>
-      <w:r>
-        <w:rPr>
-          <w:rFonts w:asciiTheme="minorHAnsi" w:eastAsia="Times New Roman" w:hAnsiTheme="minorHAnsi" w:cstheme="minorHAnsi"/>
-          <w:color w:val="92D050"/>
-          <w:lang w:eastAsia="es-ES"/>
-        </w:rPr>
-        <w:t>Anexos:</w:t>
-      </w:r>
-      <w:bookmarkEnd w:id="46"/>
-      <w:bookmarkEnd w:id="47"/>
-      <w:bookmarkEnd w:id="48"/>
-    </w:p>
-    <w:p>
-      <w:pPr>
-        <w:pStyle w:val="PSI-Comentario"/>
-        <w:rPr>
-          <w:rFonts w:eastAsia="Calibri" w:cstheme="minorHAnsi"/>
-          <w:color w:val="auto"/>
-        </w:rPr>
-      </w:pPr>
-      <w:r>
-        <w:rPr>
-          <w:rFonts w:eastAsia="Calibri" w:cstheme="minorHAnsi"/>
-          <w:color w:val="auto"/>
-        </w:rPr>
-        <w:t>[En esta sección se agregaran todas aquellas cosas que sean de interés para esta reunión]</w:t>
       </w:r>
     </w:p>
     <w:p>
@@ -8850,7 +8183,7 @@
 </file>
 
 <file path=customXml/itemProps2.xml><?xml version="1.0" encoding="utf-8"?>
-<ds:datastoreItem xmlns:ds="http://schemas.openxmlformats.org/officeDocument/2006/customXml" ds:itemID="{D727ACA6-23A9-4F6A-80BB-89B973B5F200}">
+<ds:datastoreItem xmlns:ds="http://schemas.openxmlformats.org/officeDocument/2006/customXml" ds:itemID="{6E96EC8A-FAAA-4C2D-B214-FC2739E0A577}">
   <ds:schemaRefs>
     <ds:schemaRef ds:uri="http://schemas.openxmlformats.org/officeDocument/2006/bibliography"/>
   </ds:schemaRefs>

</xml_diff>